<commit_message>
FINAL UPDATE for ME701
</commit_message>
<xml_diff>
--- a/Project/reichenberger_michael_letter_to_editor.docx
+++ b/Project/reichenberger_michael_letter_to_editor.docx
@@ -101,7 +101,19 @@
     <w:p/>
     <w:p>
       <w:r>
-        <w:t>Two significant physical flaws were discovered and corrected during this review, yielding a more reliable prediction of intrinsic thermal-neutron detection efficiency. The re-design using object-oriented practices enabled the development of numerous “preset foams” to be used, but also allows for the user to describe specific characteristics for optimization purposes. Finally, the use of MPI reduced the execution time for a characteristic problem (20cm thick, 100% Lithium-Fluoride impregnated foam using 10</w:t>
+        <w:t xml:space="preserve">Two significant physical flaws were discovered and corrected during this review, yielding a more </w:t>
+      </w:r>
+      <w:r>
+        <w:t>accurate</w:t>
+      </w:r>
+      <w:r>
+        <w:t xml:space="preserve"> prediction of intrinsic thermal-neutron detection efficiency. The re-design using object-oriented practices</w:t>
+      </w:r>
+      <w:r>
+        <w:t>,</w:t>
+      </w:r>
+      <w:r>
+        <w:t xml:space="preserve"> enabled the development of numerous “preset foams” to be used, but also allows for the user to describe specific characteristics for optimization purposes. Finally, the use of MPI reduced the execution time for a characteristic problem (20cm thick, 100% Lithium-Fluoride impregnated foam using 10</w:t>
       </w:r>
       <w:r>
         <w:rPr>
@@ -142,7 +154,13 @@
         <w:ind w:left="810"/>
       </w:pPr>
       <w:r>
-        <w:t>Added more detailed description of previous work under “Previous Version”</w:t>
+        <w:t xml:space="preserve">Added </w:t>
+      </w:r>
+      <w:r>
+        <w:t xml:space="preserve">a </w:t>
+      </w:r>
+      <w:r>
+        <w:t>more detailed description of previous work under “Previous Version”</w:t>
       </w:r>
     </w:p>
     <w:p>
@@ -220,7 +238,13 @@
         <w:ind w:left="810"/>
       </w:pPr>
       <w:r>
-        <w:t>Chose not to include a nomenclature section, instead opting to define nomenclature in-line at the first appearance</w:t>
+        <w:t>Chose not to include a nomenclature section</w:t>
+      </w:r>
+      <w:r>
+        <w:t xml:space="preserve"> (as suggested)</w:t>
+      </w:r>
+      <w:r>
+        <w:t>, instead opting to define nomenclature in-line at the first appearance</w:t>
       </w:r>
     </w:p>
     <w:p>
@@ -298,7 +322,13 @@
         <w:ind w:left="810"/>
       </w:pPr>
       <w:r>
-        <w:t>Added content at the end of the report describing experimental verification</w:t>
+        <w:t xml:space="preserve">Added content at the end of the report describing </w:t>
+      </w:r>
+      <w:r>
+        <w:t xml:space="preserve">the desired </w:t>
+      </w:r>
+      <w:r>
+        <w:t>experimental verification</w:t>
       </w:r>
     </w:p>
     <w:p>
@@ -376,86 +406,98 @@
         <w:ind w:left="360"/>
       </w:pPr>
       <w:r>
-        <w:t>Incon</w:t>
+        <w:t>Inconsistent tense in “execution speed improvements” section</w:t>
+      </w:r>
+    </w:p>
+    <w:p>
+      <w:pPr>
+        <w:pStyle w:val="ListParagraph"/>
+        <w:numPr>
+          <w:ilvl w:val="1"/>
+          <w:numId w:val="1"/>
+        </w:numPr>
+        <w:ind w:left="810"/>
+      </w:pPr>
+      <w:r>
+        <w:t>Reworded the sentence to use consistent tense</w:t>
+      </w:r>
+    </w:p>
+    <w:p>
+      <w:pPr>
+        <w:pStyle w:val="ListParagraph"/>
+        <w:numPr>
+          <w:ilvl w:val="0"/>
+          <w:numId w:val="1"/>
+        </w:numPr>
+        <w:ind w:left="360"/>
+      </w:pPr>
+      <w:r>
+        <w:t>Appendix improvements</w:t>
+      </w:r>
+    </w:p>
+    <w:p>
+      <w:pPr>
+        <w:pStyle w:val="ListParagraph"/>
+        <w:numPr>
+          <w:ilvl w:val="1"/>
+          <w:numId w:val="1"/>
+        </w:numPr>
+        <w:ind w:left="810"/>
+      </w:pPr>
+      <w:r>
+        <w:t>Added descriptions to both of the profiles in the appendix</w:t>
+      </w:r>
+    </w:p>
+    <w:p>
+      <w:pPr>
+        <w:pStyle w:val="ListParagraph"/>
+        <w:numPr>
+          <w:ilvl w:val="1"/>
+          <w:numId w:val="1"/>
+        </w:numPr>
+        <w:ind w:left="810"/>
+      </w:pPr>
+      <w:r>
+        <w:t>Moved each profile to its own page</w:t>
+      </w:r>
+    </w:p>
+    <w:p>
+      <w:pPr>
+        <w:pStyle w:val="ListParagraph"/>
+        <w:numPr>
+          <w:ilvl w:val="1"/>
+          <w:numId w:val="1"/>
+        </w:numPr>
+        <w:ind w:left="810"/>
+      </w:pPr>
+      <w:r>
+        <w:t>Increased the size of the profiles to make them easier to read</w:t>
+      </w:r>
+    </w:p>
+    <w:p>
+      <w:pPr>
+        <w:ind w:firstLine="180"/>
+      </w:pPr>
+      <w:r>
+        <w:t>T</w:t>
+      </w:r>
+      <w:r>
+        <w:t>hank you for your consideration</w:t>
+      </w:r>
+      <w:r>
+        <w:t xml:space="preserve">. I </w:t>
+      </w:r>
+      <w:r>
+        <w:t>look forward to your decision</w:t>
+      </w:r>
+      <w:r>
+        <w:t xml:space="preserve"> on final publication</w:t>
+      </w:r>
+      <w:r>
+        <w:t>.</w:t>
       </w:r>
       <w:bookmarkStart w:id="0" w:name="_GoBack"/>
       <w:bookmarkEnd w:id="0"/>
-      <w:r>
-        <w:t>sistent tense in “execution speed improvements” section</w:t>
-      </w:r>
-    </w:p>
-    <w:p>
-      <w:pPr>
-        <w:pStyle w:val="ListParagraph"/>
-        <w:numPr>
-          <w:ilvl w:val="1"/>
-          <w:numId w:val="1"/>
-        </w:numPr>
-        <w:ind w:left="810"/>
-      </w:pPr>
-      <w:r>
-        <w:t>Reworded the sentence to use consistent tense</w:t>
-      </w:r>
-    </w:p>
-    <w:p>
-      <w:pPr>
-        <w:pStyle w:val="ListParagraph"/>
-        <w:numPr>
-          <w:ilvl w:val="0"/>
-          <w:numId w:val="1"/>
-        </w:numPr>
-        <w:ind w:left="360"/>
-      </w:pPr>
-      <w:r>
-        <w:t>Appendix improvements</w:t>
-      </w:r>
-    </w:p>
-    <w:p>
-      <w:pPr>
-        <w:pStyle w:val="ListParagraph"/>
-        <w:numPr>
-          <w:ilvl w:val="1"/>
-          <w:numId w:val="1"/>
-        </w:numPr>
-        <w:ind w:left="810"/>
-      </w:pPr>
-      <w:r>
-        <w:t>Added descriptions to both of the profiles in the appendix</w:t>
-      </w:r>
-    </w:p>
-    <w:p>
-      <w:pPr>
-        <w:pStyle w:val="ListParagraph"/>
-        <w:numPr>
-          <w:ilvl w:val="1"/>
-          <w:numId w:val="1"/>
-        </w:numPr>
-        <w:ind w:left="810"/>
-      </w:pPr>
-      <w:r>
-        <w:t>Moved each profile to its own page</w:t>
-      </w:r>
-    </w:p>
-    <w:p>
-      <w:pPr>
-        <w:pStyle w:val="ListParagraph"/>
-        <w:numPr>
-          <w:ilvl w:val="1"/>
-          <w:numId w:val="1"/>
-        </w:numPr>
-        <w:ind w:left="810"/>
-      </w:pPr>
-      <w:r>
-        <w:t>Increased the size of the profiles to make them easier to read</w:t>
-      </w:r>
-    </w:p>
-    <w:p>
-      <w:pPr>
-        <w:ind w:firstLine="180"/>
-      </w:pPr>
-      <w:r>
-        <w:t>I thank you for your consideration and look forward to your decision.</w:t>
-      </w:r>
     </w:p>
     <w:p>
       <w:pPr>
@@ -635,10 +677,7 @@
         <w:ind w:firstLine="180"/>
       </w:pPr>
       <w:r>
-        <w:t>Michael Reichenberge</w:t>
-      </w:r>
-      <w:r>
-        <w:t>r</w:t>
+        <w:t>Michael Reichenberger</w:t>
       </w:r>
     </w:p>
     <w:sectPr>
@@ -1338,7 +1377,7 @@
       <inkml:brushProperty name="fitToCurve" value="1"/>
     </inkml:brush>
   </inkml:definitions>
-  <inkml:trace contextRef="#ctx0" brushRef="#br0">23-90 41 0,'-21'-1'20'0,"17"2"-27"0,4-1 31 16,10 2-41-16,3-2 0 15,9 0-2-15,-3 0 0 0</inkml:trace>
+  <inkml:trace contextRef="#ctx0" brushRef="#br0">23-92 41 0,'-21'-2'20'0,"17"4"-27"0,4-2 31 16,10 4-41-16,3-4 0 15,9 0-2-15,-3 0 0 0</inkml:trace>
 </inkml:ink>
 </file>
 

</xml_diff>